<commit_message>
Cambiar detalle en integrantes
</commit_message>
<xml_diff>
--- a/Trabajos/Ensamblaje - Arquitectura del Computador.docx
+++ b/Trabajos/Ensamblaje - Arquitectura del Computador.docx
@@ -99,8 +99,8 @@
             <v:stroke joinstyle="miter"/>
             <v:path gradientshapeok="t" o:connecttype="rect"/>
           </v:shapetype>
-          <v:shape id="_x0000_s1026" type="#_x0000_t202" style="position:absolute;margin-left:262.7pt;margin-top:232.3pt;width:213.2pt;height:59.55pt;z-index:251660288;mso-height-percent:200;mso-height-percent:200;mso-width-relative:margin;mso-height-relative:margin" stroked="f">
-            <v:textbox style="mso-fit-shape-to-text:t">
+          <v:shape id="_x0000_s1026" type="#_x0000_t202" style="position:absolute;margin-left:262.7pt;margin-top:232.3pt;width:213.2pt;height:63.05pt;z-index:251660288;mso-width-relative:margin;mso-height-relative:margin" stroked="f">
+            <v:textbox>
               <w:txbxContent>
                 <w:p>
                   <w:pPr>
@@ -119,6 +119,7 @@
                 </w:p>
                 <w:p>
                   <w:pPr>
+                    <w:spacing w:after="120"/>
                     <w:rPr>
                       <w:rFonts w:asciiTheme="majorHAnsi" w:hAnsiTheme="majorHAnsi"/>
                       <w:lang w:val="es-ES"/>
@@ -129,7 +130,7 @@
                       <w:rFonts w:asciiTheme="majorHAnsi" w:hAnsiTheme="majorHAnsi"/>
                       <w:lang w:val="es-ES"/>
                     </w:rPr>
-                    <w:t>CI: 27.944.863 NEOMAR RODRIGUEZ</w:t>
+                    <w:t>27.944.863 NEOMAR RODRIGUEZ</w:t>
                   </w:r>
                 </w:p>
               </w:txbxContent>
@@ -2193,7 +2194,7 @@
 </file>
 
 <file path=customXml/itemProps1.xml><?xml version="1.0" encoding="utf-8"?>
-<ds:datastoreItem xmlns:ds="http://schemas.openxmlformats.org/officeDocument/2006/customXml" ds:itemID="{98F3A513-8005-450F-AFC5-77266FC88167}">
+<ds:datastoreItem xmlns:ds="http://schemas.openxmlformats.org/officeDocument/2006/customXml" ds:itemID="{C06A5A4C-519D-44E6-BB8F-8F09801DB57A}">
   <ds:schemaRefs>
     <ds:schemaRef ds:uri="http://schemas.openxmlformats.org/officeDocument/2006/bibliography"/>
   </ds:schemaRefs>

</xml_diff>